<commit_message>
Amended User Stories and Normalisation
Now that it has been decided who the database is for, the user story document now has a user story (that being of the SMI, of course).
Having been on MySQL Workbench, about to create the database for the project, it has been realised that there was no relation between users and friends in the normalisation except for through messages, which shouldn't be the sole connection between them. It was initially decided to remove the "Sender ID" and "Receiver ID" as attributes as they could be replaced with the already-exisiting "User ID" and "Friend ID". However, this has been reverted as including them allows the normalisation to include a table that contains a direct link between users and friends - this is (arguably) beneficial for the database.
</commit_message>
<xml_diff>
--- a/20.04.02 User Stories for Use Cases.docx
+++ b/20.04.02 User Stories for Use Cases.docx
@@ -36,6 +36,87 @@
           <w:rFonts w:ascii="Book Antiqua" w:hAnsi="Book Antiqua"/>
         </w:rPr>
       </w:pPr>
+      <w:r>
+        <w:rPr>
+          <w:rFonts w:ascii="Book Antiqua" w:hAnsi="Book Antiqua"/>
+        </w:rPr>
+        <w:t xml:space="preserve">Social Media Investigator: </w:t>
+      </w:r>
+      <w:r>
+        <w:rPr>
+          <w:rFonts w:ascii="Book Antiqua" w:hAnsi="Book Antiqua"/>
+        </w:rPr>
+        <w:br/>
+        <w:t xml:space="preserve">As a </w:t>
+      </w:r>
+      <w:r>
+        <w:rPr>
+          <w:rFonts w:ascii="Book Antiqua" w:hAnsi="Book Antiqua"/>
+          <w:i/>
+          <w:iCs/>
+        </w:rPr>
+        <w:t>social media investigator</w:t>
+      </w:r>
+      <w:r>
+        <w:rPr>
+          <w:rFonts w:ascii="Book Antiqua" w:hAnsi="Book Antiqua"/>
+        </w:rPr>
+        <w:t xml:space="preserve"> I want to </w:t>
+      </w:r>
+      <w:r>
+        <w:rPr>
+          <w:rFonts w:ascii="Book Antiqua" w:hAnsi="Book Antiqua"/>
+          <w:i/>
+          <w:iCs/>
+        </w:rPr>
+        <w:t>access and view the database</w:t>
+      </w:r>
+      <w:r>
+        <w:rPr>
+          <w:rFonts w:ascii="Book Antiqua" w:hAnsi="Book Antiqua"/>
+        </w:rPr>
+        <w:t xml:space="preserve"> so that </w:t>
+      </w:r>
+      <w:r>
+        <w:rPr>
+          <w:rFonts w:ascii="Book Antiqua" w:hAnsi="Book Antiqua"/>
+          <w:i/>
+          <w:iCs/>
+        </w:rPr>
+        <w:t xml:space="preserve">I might </w:t>
+      </w:r>
+      <w:proofErr w:type="gramStart"/>
+      <w:r>
+        <w:rPr>
+          <w:rFonts w:ascii="Book Antiqua" w:hAnsi="Book Antiqua"/>
+          <w:i/>
+          <w:iCs/>
+        </w:rPr>
+        <w:t xml:space="preserve">identify </w:t>
+      </w:r>
+      <w:r>
+        <w:rPr>
+          <w:rFonts w:ascii="Book Antiqua" w:hAnsi="Book Antiqua"/>
+          <w:i/>
+          <w:iCs/>
+        </w:rPr>
+        <w:t xml:space="preserve"> suspicious</w:t>
+      </w:r>
+      <w:proofErr w:type="gramEnd"/>
+      <w:r>
+        <w:rPr>
+          <w:rFonts w:ascii="Book Antiqua" w:hAnsi="Book Antiqua"/>
+          <w:i/>
+          <w:iCs/>
+        </w:rPr>
+        <w:t xml:space="preserve"> or threatening users or messages</w:t>
+      </w:r>
+      <w:r>
+        <w:rPr>
+          <w:rFonts w:ascii="Book Antiqua" w:hAnsi="Book Antiqua"/>
+        </w:rPr>
+        <w:t>.</w:t>
+      </w:r>
       <w:bookmarkStart w:id="0" w:name="_GoBack"/>
       <w:bookmarkEnd w:id="0"/>
     </w:p>
@@ -775,6 +856,21 @@
 </file>
 
 <file path=customXml/item1.xml><?xml version="1.0" encoding="utf-8"?>
+<?mso-contentType ?>
+<FormTemplates xmlns="http://schemas.microsoft.com/sharepoint/v3/contenttype/forms">
+  <Display>DocumentLibraryForm</Display>
+  <Edit>DocumentLibraryForm</Edit>
+  <New>DocumentLibraryForm</New>
+</FormTemplates>
+</file>
+
+<file path=customXml/item2.xml><?xml version="1.0" encoding="utf-8"?>
+<p:properties xmlns:p="http://schemas.microsoft.com/office/2006/metadata/properties" xmlns:xsi="http://www.w3.org/2001/XMLSchema-instance" xmlns:pc="http://schemas.microsoft.com/office/infopath/2007/PartnerControls">
+  <documentManagement/>
+</p:properties>
+</file>
+
+<file path=customXml/item3.xml><?xml version="1.0" encoding="utf-8"?>
 <ct:contentTypeSchema xmlns:ct="http://schemas.microsoft.com/office/2006/metadata/contentType" xmlns:ma="http://schemas.microsoft.com/office/2006/metadata/properties/metaAttributes" ct:_="" ma:_="" ma:contentTypeName="Document" ma:contentTypeID="0x010100E3420C8475A9D943BB28595EB71E751D" ma:contentTypeVersion="9" ma:contentTypeDescription="Create a new document." ma:contentTypeScope="" ma:versionID="cd18d4cca2b0ecf6f3d7d3c35a84098e">
   <xsd:schema xmlns:xsd="http://www.w3.org/2001/XMLSchema" xmlns:xs="http://www.w3.org/2001/XMLSchema" xmlns:p="http://schemas.microsoft.com/office/2006/metadata/properties" xmlns:ns3="e2011aa7-8d7b-4b40-9037-a04182a8f09c" targetNamespace="http://schemas.microsoft.com/office/2006/metadata/properties" ma:root="true" ma:fieldsID="14721b9e2155171ac3b81e45a9732c0c" ns3:_="">
     <xsd:import namespace="e2011aa7-8d7b-4b40-9037-a04182a8f09c"/>
@@ -952,22 +1048,24 @@
 </ct:contentTypeSchema>
 </file>
 
-<file path=customXml/item2.xml><?xml version="1.0" encoding="utf-8"?>
-<p:properties xmlns:p="http://schemas.microsoft.com/office/2006/metadata/properties" xmlns:xsi="http://www.w3.org/2001/XMLSchema-instance" xmlns:pc="http://schemas.microsoft.com/office/infopath/2007/PartnerControls">
-  <documentManagement/>
-</p:properties>
+<file path=customXml/itemProps1.xml><?xml version="1.0" encoding="utf-8"?>
+<ds:datastoreItem xmlns:ds="http://schemas.openxmlformats.org/officeDocument/2006/customXml" ds:itemID="{551598EB-97A2-4E31-98B4-6B21B559F7B9}">
+  <ds:schemaRefs>
+    <ds:schemaRef ds:uri="http://schemas.microsoft.com/sharepoint/v3/contenttype/forms"/>
+  </ds:schemaRefs>
+</ds:datastoreItem>
 </file>
 
-<file path=customXml/item3.xml><?xml version="1.0" encoding="utf-8"?>
-<?mso-contentType ?>
-<FormTemplates xmlns="http://schemas.microsoft.com/sharepoint/v3/contenttype/forms">
-  <Display>DocumentLibraryForm</Display>
-  <Edit>DocumentLibraryForm</Edit>
-  <New>DocumentLibraryForm</New>
-</FormTemplates>
+<file path=customXml/itemProps2.xml><?xml version="1.0" encoding="utf-8"?>
+<ds:datastoreItem xmlns:ds="http://schemas.openxmlformats.org/officeDocument/2006/customXml" ds:itemID="{0CFE177B-754B-4065-AE07-204361FEE39C}">
+  <ds:schemaRefs>
+    <ds:schemaRef ds:uri="http://schemas.microsoft.com/office/2006/metadata/properties"/>
+    <ds:schemaRef ds:uri="http://schemas.microsoft.com/office/infopath/2007/PartnerControls"/>
+  </ds:schemaRefs>
+</ds:datastoreItem>
 </file>
 
-<file path=customXml/itemProps1.xml><?xml version="1.0" encoding="utf-8"?>
+<file path=customXml/itemProps3.xml><?xml version="1.0" encoding="utf-8"?>
 <ds:datastoreItem xmlns:ds="http://schemas.openxmlformats.org/officeDocument/2006/customXml" ds:itemID="{4D7C0EBF-8B39-4E52-86C0-E7EFCDEDE52F}">
   <ds:schemaRefs>
     <ds:schemaRef ds:uri="http://schemas.microsoft.com/office/2006/metadata/contentType"/>
@@ -983,28 +1081,4 @@
     <ds:schemaRef ds:uri="http://schemas.microsoft.com/internal/obd"/>
   </ds:schemaRefs>
 </ds:datastoreItem>
-</file>
-
-<file path=customXml/itemProps2.xml><?xml version="1.0" encoding="utf-8"?>
-<ds:datastoreItem xmlns:ds="http://schemas.openxmlformats.org/officeDocument/2006/customXml" ds:itemID="{0CFE177B-754B-4065-AE07-204361FEE39C}">
-  <ds:schemaRefs>
-    <ds:schemaRef ds:uri="http://schemas.microsoft.com/office/2006/documentManagement/types"/>
-    <ds:schemaRef ds:uri="http://schemas.openxmlformats.org/package/2006/metadata/core-properties"/>
-    <ds:schemaRef ds:uri="http://purl.org/dc/elements/1.1/"/>
-    <ds:schemaRef ds:uri="http://schemas.microsoft.com/office/infopath/2007/PartnerControls"/>
-    <ds:schemaRef ds:uri="http://www.w3.org/XML/1998/namespace"/>
-    <ds:schemaRef ds:uri="http://purl.org/dc/terms/"/>
-    <ds:schemaRef ds:uri="http://purl.org/dc/dcmitype/"/>
-    <ds:schemaRef ds:uri="http://schemas.microsoft.com/office/2006/metadata/properties"/>
-    <ds:schemaRef ds:uri="e2011aa7-8d7b-4b40-9037-a04182a8f09c"/>
-  </ds:schemaRefs>
-</ds:datastoreItem>
-</file>
-
-<file path=customXml/itemProps3.xml><?xml version="1.0" encoding="utf-8"?>
-<ds:datastoreItem xmlns:ds="http://schemas.openxmlformats.org/officeDocument/2006/customXml" ds:itemID="{551598EB-97A2-4E31-98B4-6B21B559F7B9}">
-  <ds:schemaRefs>
-    <ds:schemaRef ds:uri="http://schemas.microsoft.com/sharepoint/v3/contenttype/forms"/>
-  </ds:schemaRefs>
-</ds:datastoreItem>
 </file>
</xml_diff>